<commit_message>
Resubmission for Project 1
Project 1 resubmission updated data contents as per comments.
</commit_message>
<xml_diff>
--- a/week 1 Assignment.docx
+++ b/week 1 Assignment.docx
@@ -223,7 +223,25 @@
           <w:sz w:val="48"/>
           <w:szCs w:val="48"/>
         </w:rPr>
-        <w:t>Current Date: 11/04/22</w:t>
+        <w:t>Current Date: 11/</w:t>
+      </w:r>
+      <w:r>
+        <w:rPr>
+          <w:b/>
+          <w:bCs/>
+          <w:sz w:val="48"/>
+          <w:szCs w:val="48"/>
+        </w:rPr>
+        <w:t>20</w:t>
+      </w:r>
+      <w:r>
+        <w:rPr>
+          <w:b/>
+          <w:bCs/>
+          <w:sz w:val="48"/>
+          <w:szCs w:val="48"/>
+        </w:rPr>
+        <w:t>/22</w:t>
       </w:r>
     </w:p>
     <w:p>
@@ -849,6 +867,57 @@
         <w:spacing w:line="360" w:lineRule="auto"/>
         <w:rPr>
           <w:rFonts w:ascii="Times New Roman" w:hAnsi="Times New Roman" w:cs="Times New Roman"/>
+        </w:rPr>
+      </w:pPr>
+      <w:r>
+        <w:rPr>
+          <w:rFonts w:ascii="Times New Roman" w:hAnsi="Times New Roman" w:cs="Times New Roman"/>
+          <w:noProof/>
+          <w:lang w:val="en-US" w:eastAsia="en-US" w:bidi="te-IN"/>
+        </w:rPr>
+        <w:drawing>
+          <wp:inline distT="0" distB="0" distL="0" distR="0" wp14:anchorId="09E7E9A9" wp14:editId="5378F981">
+            <wp:extent cx="5943600" cy="3708400"/>
+            <wp:effectExtent l="0" t="0" r="0" b="6350"/>
+            <wp:docPr id="2" name="Picture 0" descr="Capture.PNG"/>
+            <wp:cNvGraphicFramePr>
+              <a:graphicFrameLocks xmlns:a="http://schemas.openxmlformats.org/drawingml/2006/main" noChangeAspect="1"/>
+            </wp:cNvGraphicFramePr>
+            <a:graphic xmlns:a="http://schemas.openxmlformats.org/drawingml/2006/main">
+              <a:graphicData uri="http://schemas.openxmlformats.org/drawingml/2006/picture">
+                <pic:pic xmlns:pic="http://schemas.openxmlformats.org/drawingml/2006/picture">
+                  <pic:nvPicPr>
+                    <pic:cNvPr id="0" name="Capture.PNG"/>
+                    <pic:cNvPicPr/>
+                  </pic:nvPicPr>
+                  <pic:blipFill>
+                    <a:blip r:embed="rId8"/>
+                    <a:stretch>
+                      <a:fillRect/>
+                    </a:stretch>
+                  </pic:blipFill>
+                  <pic:spPr>
+                    <a:xfrm>
+                      <a:off x="0" y="0"/>
+                      <a:ext cx="5943600" cy="3708400"/>
+                    </a:xfrm>
+                    <a:prstGeom prst="rect">
+                      <a:avLst/>
+                    </a:prstGeom>
+                  </pic:spPr>
+                </pic:pic>
+              </a:graphicData>
+            </a:graphic>
+          </wp:inline>
+        </w:drawing>
+      </w:r>
+    </w:p>
+    <w:p>
+      <w:pPr>
+        <w:pStyle w:val="Textbody"/>
+        <w:spacing w:line="360" w:lineRule="auto"/>
+        <w:rPr>
+          <w:rFonts w:ascii="Times New Roman" w:hAnsi="Times New Roman" w:cs="Times New Roman"/>
           <w:b/>
           <w:bCs/>
         </w:rPr>
@@ -1252,6 +1321,144 @@
         </w:rPr>
         <w:t>What kind of tool did we mention in class that performs data translations from one system to another?</w:t>
       </w:r>
+    </w:p>
+    <w:p>
+      <w:pPr>
+        <w:pStyle w:val="NormalWeb"/>
+        <w:shd w:val="clear" w:color="auto" w:fill="FFFFFF"/>
+        <w:spacing w:before="0" w:beforeAutospacing="0"/>
+        <w:rPr>
+          <w:color w:val="151515"/>
+        </w:rPr>
+      </w:pPr>
+      <w:r>
+        <w:rPr>
+          <w:color w:val="151515"/>
+        </w:rPr>
+        <w:t>Middleware is software that provides common services and capabilities to applications outside of what’s offered by the operating system. </w:t>
+      </w:r>
+      <w:r>
+        <w:rPr>
+          <w:color w:val="151515"/>
+        </w:rPr>
+        <w:t>Data management</w:t>
+      </w:r>
+      <w:r>
+        <w:rPr>
+          <w:color w:val="151515"/>
+        </w:rPr>
+        <w:t>, application services, messaging, authentication, and API management are all commonly handled by middleware.</w:t>
+      </w:r>
+    </w:p>
+    <w:p>
+      <w:pPr>
+        <w:pStyle w:val="NormalWeb"/>
+        <w:shd w:val="clear" w:color="auto" w:fill="FFFFFF"/>
+        <w:spacing w:before="0" w:beforeAutospacing="0"/>
+        <w:rPr>
+          <w:color w:val="151515"/>
+        </w:rPr>
+      </w:pPr>
+      <w:r>
+        <w:rPr>
+          <w:color w:val="151515"/>
+        </w:rPr>
+        <w:t>Middleware helps developers build applications more efficiently. It acts like the connective tissue between applications, data, and users.</w:t>
+      </w:r>
+    </w:p>
+    <w:p>
+      <w:pPr>
+        <w:pStyle w:val="NormalWeb"/>
+        <w:shd w:val="clear" w:color="auto" w:fill="FFFFFF"/>
+        <w:spacing w:before="0" w:beforeAutospacing="0"/>
+        <w:rPr>
+          <w:color w:val="151515"/>
+        </w:rPr>
+      </w:pPr>
+      <w:r>
+        <w:rPr>
+          <w:color w:val="151515"/>
+        </w:rPr>
+        <w:t>For organizations with multi-cloud and containerized environments, middleware can make it cost-effective to develop and run applications at scale.</w:t>
+      </w:r>
+    </w:p>
+    <w:p>
+      <w:pPr>
+        <w:pStyle w:val="NormalWeb"/>
+        <w:shd w:val="clear" w:color="auto" w:fill="FFFFFF"/>
+        <w:spacing w:before="0" w:beforeAutospacing="0"/>
+        <w:rPr>
+          <w:color w:val="151515"/>
+        </w:rPr>
+      </w:pPr>
+      <w:r>
+        <w:rPr>
+          <w:color w:val="151515"/>
+        </w:rPr>
+        <w:t>For all the benefits cloud-native development provides, it also brings added complexity. Applications can be deployed across multiple infrastructures, from on-premises systems to public clouds. Architectures can vary widely. Developers are juggling multiple tools, languages, and frameworks. And the pressure is on to do more in less time and at a lower cost.</w:t>
+      </w:r>
+    </w:p>
+    <w:p>
+      <w:pPr>
+        <w:pStyle w:val="NormalWeb"/>
+        <w:shd w:val="clear" w:color="auto" w:fill="FFFFFF"/>
+        <w:spacing w:before="0" w:beforeAutospacing="0"/>
+        <w:rPr>
+          <w:color w:val="151515"/>
+        </w:rPr>
+      </w:pPr>
+      <w:r>
+        <w:rPr>
+          <w:color w:val="151515"/>
+        </w:rPr>
+        <w:t xml:space="preserve">Organizations turn to middleware </w:t>
+      </w:r>
+      <w:r>
+        <w:rPr>
+          <w:color w:val="151515"/>
+        </w:rPr>
+        <w:t>to</w:t>
+      </w:r>
+      <w:r>
+        <w:rPr>
+          <w:color w:val="151515"/>
+        </w:rPr>
+        <w:t xml:space="preserve"> manage this complexity and to keep application development quick and cost-effective. Middleware can support application environments that work smoothly and consistently across a highly distributed platform.</w:t>
+      </w:r>
+    </w:p>
+    <w:p>
+      <w:pPr>
+        <w:pStyle w:val="NormalWeb"/>
+        <w:shd w:val="clear" w:color="auto" w:fill="FFFFFF"/>
+        <w:rPr>
+          <w:color w:val="151515"/>
+        </w:rPr>
+      </w:pPr>
+      <w:r>
+        <w:rPr>
+          <w:color w:val="151515"/>
+        </w:rPr>
+        <w:t>Build here. Deploy there. It works the same, thanks to the middleware beneath the applications.</w:t>
+      </w:r>
+    </w:p>
+    <w:p>
+      <w:pPr>
+        <w:pStyle w:val="NormalWeb"/>
+        <w:shd w:val="clear" w:color="auto" w:fill="FFFFFF"/>
+        <w:spacing w:before="0" w:beforeAutospacing="0"/>
+        <w:rPr>
+          <w:color w:val="151515"/>
+        </w:rPr>
+      </w:pPr>
+    </w:p>
+    <w:p>
+      <w:pPr>
+        <w:pStyle w:val="Textbody"/>
+        <w:spacing w:line="360" w:lineRule="auto"/>
+        <w:rPr>
+          <w:rFonts w:ascii="Times New Roman" w:hAnsi="Times New Roman" w:cs="Times New Roman"/>
+        </w:rPr>
+      </w:pPr>
     </w:p>
     <w:p>
       <w:pPr>
@@ -1333,6 +1540,16 @@
       <w:pPr>
         <w:pStyle w:val="Textbody"/>
         <w:spacing w:line="360" w:lineRule="auto"/>
+        <w:ind w:left="709"/>
+        <w:rPr>
+          <w:rFonts w:ascii="Times New Roman" w:hAnsi="Times New Roman" w:cs="Times New Roman"/>
+        </w:rPr>
+      </w:pPr>
+    </w:p>
+    <w:p>
+      <w:pPr>
+        <w:pStyle w:val="Textbody"/>
+        <w:spacing w:line="360" w:lineRule="auto"/>
         <w:rPr>
           <w:rFonts w:ascii="Times New Roman" w:hAnsi="Times New Roman" w:cs="Times New Roman"/>
         </w:rPr>
@@ -1343,6 +1560,15 @@
         </w:rPr>
         <w:t>Name FIVE current examples of that tool and provide the URL where you found the information.</w:t>
       </w:r>
+    </w:p>
+    <w:p>
+      <w:pPr>
+        <w:pStyle w:val="Textbody"/>
+        <w:spacing w:line="360" w:lineRule="auto"/>
+        <w:rPr>
+          <w:rFonts w:ascii="Times New Roman" w:hAnsi="Times New Roman" w:cs="Times New Roman"/>
+        </w:rPr>
+      </w:pPr>
     </w:p>
     <w:p>
       <w:pPr>
@@ -1362,7 +1588,7 @@
         </w:rPr>
         <w:t>Talend - </w:t>
       </w:r>
-      <w:hyperlink r:id="rId8" w:history="1">
+      <w:hyperlink r:id="rId9" w:history="1">
         <w:r>
           <w:rPr>
             <w:rFonts w:ascii="Times New Roman" w:hAnsi="Times New Roman" w:cs="Times New Roman"/>
@@ -1370,6 +1596,12 @@
           <w:t>https://www.talend.com/</w:t>
         </w:r>
       </w:hyperlink>
+      <w:r>
+        <w:rPr>
+          <w:rFonts w:ascii="Times New Roman" w:hAnsi="Times New Roman" w:cs="Times New Roman"/>
+        </w:rPr>
+        <w:t xml:space="preserve"> </w:t>
+      </w:r>
     </w:p>
     <w:p>
       <w:pPr>
@@ -1389,7 +1621,7 @@
         </w:rPr>
         <w:t>Informatica - </w:t>
       </w:r>
-      <w:hyperlink r:id="rId9" w:history="1">
+      <w:hyperlink r:id="rId10" w:history="1">
         <w:r>
           <w:rPr>
             <w:rFonts w:ascii="Times New Roman" w:hAnsi="Times New Roman" w:cs="Times New Roman"/>
@@ -1416,7 +1648,7 @@
         </w:rPr>
         <w:t>Microsoft SQL Server - </w:t>
       </w:r>
-      <w:hyperlink r:id="rId10" w:history="1">
+      <w:hyperlink r:id="rId11" w:history="1">
         <w:r>
           <w:rPr>
             <w:rFonts w:ascii="Times New Roman" w:hAnsi="Times New Roman" w:cs="Times New Roman"/>
@@ -1443,7 +1675,7 @@
         </w:rPr>
         <w:t>Oracle - </w:t>
       </w:r>
-      <w:hyperlink r:id="rId11" w:history="1">
+      <w:hyperlink r:id="rId12" w:history="1">
         <w:r>
           <w:rPr>
             <w:rFonts w:ascii="Times New Roman" w:hAnsi="Times New Roman" w:cs="Times New Roman"/>
@@ -1470,7 +1702,7 @@
         </w:rPr>
         <w:t>MySQL - </w:t>
       </w:r>
-      <w:hyperlink r:id="rId12" w:history="1">
+      <w:hyperlink r:id="rId13" w:history="1">
         <w:r>
           <w:rPr>
             <w:rFonts w:ascii="Times New Roman" w:hAnsi="Times New Roman" w:cs="Times New Roman"/>
@@ -1482,6 +1714,19 @@
     <w:p>
       <w:pPr>
         <w:pStyle w:val="Textbody"/>
+        <w:numPr>
+          <w:ilvl w:val="0"/>
+          <w:numId w:val="2"/>
+        </w:numPr>
+        <w:spacing w:line="360" w:lineRule="auto"/>
+        <w:rPr>
+          <w:rFonts w:ascii="Times New Roman" w:hAnsi="Times New Roman" w:cs="Times New Roman"/>
+        </w:rPr>
+      </w:pPr>
+    </w:p>
+    <w:p>
+      <w:pPr>
+        <w:pStyle w:val="Textbody"/>
         <w:spacing w:line="360" w:lineRule="auto"/>
         <w:ind w:left="709"/>
         <w:rPr>
@@ -1494,6 +1739,16 @@
         </w:rPr>
         <w:t>Name three common data formats that computer systems use to transfer product data between systems.</w:t>
       </w:r>
+    </w:p>
+    <w:p>
+      <w:pPr>
+        <w:pStyle w:val="Textbody"/>
+        <w:spacing w:line="360" w:lineRule="auto"/>
+        <w:ind w:left="709"/>
+        <w:rPr>
+          <w:rFonts w:ascii="Times New Roman" w:hAnsi="Times New Roman" w:cs="Times New Roman"/>
+        </w:rPr>
+      </w:pPr>
     </w:p>
     <w:p>
       <w:pPr>
@@ -2369,6 +2624,23 @@
       <w:shd w:val="clear" w:color="auto" w:fill="E1DFDD"/>
     </w:rPr>
   </w:style>
+  <w:style w:type="paragraph" w:styleId="NormalWeb">
+    <w:name w:val="Normal (Web)"/>
+    <w:basedOn w:val="Normal"/>
+    <w:uiPriority w:val="99"/>
+    <w:semiHidden/>
+    <w:unhideWhenUsed/>
+    <w:rsid w:val="00F703D6"/>
+    <w:pPr>
+      <w:spacing w:before="100" w:beforeAutospacing="1" w:after="100" w:afterAutospacing="1" w:line="240" w:lineRule="auto"/>
+    </w:pPr>
+    <w:rPr>
+      <w:rFonts w:ascii="Times New Roman" w:eastAsia="Times New Roman" w:hAnsi="Times New Roman" w:cs="Times New Roman"/>
+      <w:sz w:val="24"/>
+      <w:szCs w:val="24"/>
+      <w:lang w:bidi="te-IN"/>
+    </w:rPr>
+  </w:style>
 </w:styles>
 </file>
 

</xml_diff>